<commit_message>
Risolti alcuni problemi ortografici
</commit_message>
<xml_diff>
--- a/RisposteReti2018v1.00.docx
+++ b/RisposteReti2018v1.00.docx
@@ -49,14 +49,37 @@
     <w:p>
       <w:pPr>
         <w:contextualSpacing/>
-        <w:jc w:val="both"/>
-      </w:pPr>
+        <w:jc w:val="center"/>
+        <w:rPr>
+          <w:color w:val="FF0000"/>
+        </w:rPr>
+      </w:pPr>
+      <w:proofErr w:type="spellStart"/>
+      <w:r>
+        <w:rPr>
+          <w:color w:val="FF0000"/>
+        </w:rPr>
+        <w:t>PS:Caricato</w:t>
+      </w:r>
+      <w:proofErr w:type="spellEnd"/>
+      <w:r>
+        <w:rPr>
+          <w:color w:val="FF0000"/>
+        </w:rPr>
+        <w:t xml:space="preserve"> dopo averlo fatto di getto, verrà sottoposto a revisione quindi state attenti a possibili errori, Scià Belli pt2.</w:t>
+      </w:r>
     </w:p>
     <w:p>
       <w:pPr>
         <w:contextualSpacing/>
         <w:jc w:val="both"/>
       </w:pPr>
+    </w:p>
+    <w:p>
+      <w:pPr>
+        <w:contextualSpacing/>
+        <w:jc w:val="both"/>
+      </w:pPr>
       <w:r>
         <w:t xml:space="preserve">1.   Cosa si intende per serie di Fourier. </w:t>
       </w:r>
@@ -579,6 +602,7 @@
         <w:jc w:val="both"/>
       </w:pPr>
       <w:r>
+        <w:lastRenderedPageBreak/>
         <w:t xml:space="preserve">40. </w:t>
       </w:r>
       <w:proofErr w:type="spellStart"/>
@@ -621,7 +645,6 @@
         <w:jc w:val="both"/>
       </w:pPr>
       <w:r>
-        <w:lastRenderedPageBreak/>
         <w:t xml:space="preserve">42. Descrivere il token </w:t>
       </w:r>
       <w:proofErr w:type="spellStart"/>
@@ -1243,6 +1266,7 @@
         <w:jc w:val="both"/>
       </w:pPr>
       <w:r>
+        <w:lastRenderedPageBreak/>
         <w:tab/>
         <w:t xml:space="preserve">L’intervallo di frequenze trasmesse senza una forte attenuazione è chiamato </w:t>
       </w:r>
@@ -1262,7 +1286,6 @@
         <w:jc w:val="both"/>
       </w:pPr>
       <w:r>
-        <w:lastRenderedPageBreak/>
         <w:t>Generalmente nella realtà viene indicata la banda passante compresa tra 0 e la frequenza dove la potenza è attenuata del 50%.</w:t>
       </w:r>
     </w:p>
@@ -1621,6 +1644,7 @@
         <w:jc w:val="both"/>
       </w:pPr>
       <w:r>
+        <w:lastRenderedPageBreak/>
         <w:t>-Applicazione: Il cavo coassiale è molto utilizzato per le reti metropolitane e le televisioni via cavo, la banda disponibile dipende dalla qualità, dalla lunghezza del cavo e dal rapporto segnale-rumore del segnale dati. Per molti ambiti il cavo coassiale è stato sostituito dalla fibra ottica per i tratti più lunghi</w:t>
       </w:r>
     </w:p>
@@ -1633,7 +1657,6 @@
         <w:rPr>
           <w:noProof/>
         </w:rPr>
-        <w:lastRenderedPageBreak/>
         <w:drawing>
           <wp:inline distT="0" distB="0" distL="0" distR="0">
             <wp:extent cx="2143125" cy="1498852"/>
@@ -1914,6 +1937,7 @@
         <w:jc w:val="both"/>
       </w:pPr>
       <w:r>
+        <w:lastRenderedPageBreak/>
         <w:t>-Fusione delle due parti, genera una piccola attenuazione.</w:t>
       </w:r>
     </w:p>
@@ -1936,7 +1960,6 @@
         <w:jc w:val="both"/>
       </w:pPr>
       <w:r>
-        <w:lastRenderedPageBreak/>
         <w:t>Maggiore ampiezza di banda.</w:t>
       </w:r>
     </w:p>
@@ -2150,6 +2173,7 @@
         <w:rPr>
           <w:noProof/>
         </w:rPr>
+        <w:lastRenderedPageBreak/>
         <w:drawing>
           <wp:inline distT="0" distB="0" distL="0" distR="0">
             <wp:extent cx="3705225" cy="2060383"/>
@@ -2253,11 +2277,7 @@
         <w:t>così</w:t>
       </w:r>
       <w:r>
-        <w:t xml:space="preserve"> da evitare interferenze, di conseguenza c’è posto per “solo” 180 satelliti </w:t>
-      </w:r>
-      <w:r>
-        <w:lastRenderedPageBreak/>
-        <w:t>di questo tipo, la loro dimensione è importante e la gestione dell’allocazione degli slot orbitali è motivo di disputa tra paesi, stazioni televisive e militari.</w:t>
+        <w:t xml:space="preserve"> da evitare interferenze, di conseguenza c’è posto per “solo” 180 satelliti di questo tipo, la loro dimensione è importante e la gestione dell’allocazione degli slot orbitali è motivo di disputa tra paesi, stazioni televisive e militari.</w:t>
       </w:r>
     </w:p>
     <w:p>
@@ -2498,7 +2518,11 @@
         <w:t>rumore</w:t>
       </w:r>
       <w:r>
-        <w:t>, questo porta ad evitare l’uso di un largo intervallo di frequenze, sfortunatamente le onde quadre utilizzate nei segnali digitali utilizzano un ampio spettro di frequenza, e perciò sono soggette ad una forte attenuazione e alla distorsione.</w:t>
+        <w:t xml:space="preserve">, questo porta ad evitare l’uso di un largo intervallo di frequenze, sfortunatamente le onde </w:t>
+      </w:r>
+      <w:r>
+        <w:lastRenderedPageBreak/>
+        <w:t>quadre utilizzate nei segnali digitali utilizzano un ampio spettro di frequenza, e perciò sono soggette ad una forte attenuazione e alla distorsione.</w:t>
       </w:r>
     </w:p>
     <w:p>
@@ -2611,7 +2635,6 @@
         <w:jc w:val="both"/>
       </w:pPr>
       <w:r>
-        <w:lastRenderedPageBreak/>
         <w:t xml:space="preserve">La modulazione in frequenza non è altro che una tecnica di trasmissione utilizzata per trasmettere informazioni usando la variazione di frequenza dell’onda portante. Rispetto alla modulazione in ampiezza ha il </w:t>
       </w:r>
       <w:r>
@@ -2837,6 +2860,7 @@
         <w:jc w:val="both"/>
       </w:pPr>
       <w:r>
+        <w:lastRenderedPageBreak/>
         <w:t xml:space="preserve">Voce e dati digitali (Internet, posta elettronica </w:t>
       </w:r>
       <w:r>
@@ -2894,11 +2918,7 @@
         <w:t>Tuttavia,</w:t>
       </w:r>
       <w:r>
-        <w:t xml:space="preserve"> GSM sono molto più ampi di quelli AMPS e </w:t>
-      </w:r>
-      <w:r>
-        <w:lastRenderedPageBreak/>
-        <w:t>contengo un numero poco più alto di utenti, perciò la velocità dati per utente di GSM è superiore a quella di D-AMPS</w:t>
+        <w:t xml:space="preserve"> GSM sono molto più ampi di quelli AMPS e contengo un numero poco più alto di utenti, perciò la velocità dati per utente di GSM è superiore a quella di D-AMPS</w:t>
       </w:r>
       <w:r>
         <w:t>.</w:t>
@@ -3133,6 +3153,7 @@
         </w:rPr>
       </w:pPr>
       <w:r>
+        <w:lastRenderedPageBreak/>
         <w:t xml:space="preserve">Una sequenza di chip e il suo contrario sono a due a due ortogonali (il prodotto interno normalizzato è 0). Per generare queste sequenze di frammento ortogonali si utilizza un metodo noto come </w:t>
       </w:r>
       <w:r>
@@ -3328,7 +3349,6 @@
         <w:jc w:val="both"/>
       </w:pPr>
       <w:r>
-        <w:lastRenderedPageBreak/>
         <w:t xml:space="preserve">Voce e dati digitali (Internet, posta elettronica </w:t>
       </w:r>
       <w:r>
@@ -3344,7 +3364,13 @@
         <w:jc w:val="both"/>
       </w:pPr>
       <w:r>
-        <w:t>GPRS è un’evoluzione tra la seconda e la terza generazione di telefoni cellulari. È una rete a pacchetti costruita sopra D-AMPS e GSM. Questa permette alle stazioni mobili di inviare e ricevere pacchetti IP in una cella basata su un sistema vocale. Quando GPRS è operativo vengono riservate alcuni slot temporali posti su alcune frequenze, per il traffico di pacchetti.</w:t>
+        <w:t>GPRS è un’evoluzione tra la seconda e la terza generazione di telefoni cellulari. È una rete a pacchetti costruita sopra D-AMPS e GSM. Questa permette alle stazioni mobili di inviare e ricevere pacchetti IP in una cella basata su un sistema vocale. Quando GPRS è operativo vengono riservat</w:t>
+      </w:r>
+      <w:r>
+        <w:t>i</w:t>
+      </w:r>
+      <w:r>
+        <w:t xml:space="preserve"> alcuni slot temporali posti su alcune frequenze, per il traffico di pacchetti.</w:t>
       </w:r>
     </w:p>
     <w:p>
@@ -3477,7 +3503,11 @@
         <w:t xml:space="preserve"> il telefono è acquisito </w:t>
       </w:r>
       <w:r>
-        <w:t>dalla nuova stazione di base prima di interrompere il segnale precedente, il vantaggio sta nel fatto che non vi è nessuna perdita di continuità, tuttavia il telefono deve riuscire a gestire più frequenze nello stesso momento (né i telefoni di prima generazione ne seconda sono in grado).</w:t>
+        <w:t xml:space="preserve">dalla nuova stazione di base prima di interrompere il segnale precedente, il vantaggio sta nel fatto che non </w:t>
+      </w:r>
+      <w:r>
+        <w:lastRenderedPageBreak/>
+        <w:t>vi è nessuna perdita di continuità, tuttavia il telefono deve riuscire a gestire più frequenze nello stesso momento (né i telefoni di prima generazione ne seconda sono in grado).</w:t>
       </w:r>
     </w:p>
     <w:p>
@@ -3577,11 +3607,7 @@
         <w:t>,</w:t>
       </w:r>
       <w:r>
-        <w:t xml:space="preserve"> telefoniche o di dati. Anche le reti cellulari utilizzano in parte questo tipo di multiplazione per suddividere e assegnare </w:t>
-      </w:r>
-      <w:r>
-        <w:lastRenderedPageBreak/>
-        <w:t>l’intera capacità trasmissiva o banda radio disponibile alle varie celle di copertura servite da stazioni radio base.</w:t>
+        <w:t xml:space="preserve"> telefoniche o di dati. Anche le reti cellulari utilizzano in parte questo tipo di multiplazione per suddividere e assegnare l’intera capacità trasmissiva o banda radio disponibile alle varie celle di copertura servite da stazioni radio base.</w:t>
       </w:r>
     </w:p>
     <w:p>
@@ -3673,7 +3699,13 @@
         <w:jc w:val="both"/>
       </w:pPr>
       <w:r>
-        <w:t>Confrontato all’FDM il TDM risulta essere più efficiente in quanto elimina la necessità degli intervalli di guardia o separazione tra le varie bande di frequenza. Necessita tuttavia di un circuito di sincronizzazione temporale in ricezione per l’estrazione del time-slot di competenza.</w:t>
+        <w:t>Confrontato all’FDM</w:t>
+      </w:r>
+      <w:r>
+        <w:t>,</w:t>
+      </w:r>
+      <w:r>
+        <w:t xml:space="preserve"> il TDM risulta essere più efficiente in quanto elimina la necessità degli intervalli di guardia o separazione tra le varie bande di frequenza. Necessita tuttavia di un circuito di sincronizzazione temporale in ricezione per l’estrazione del time-slot di competenza.</w:t>
       </w:r>
     </w:p>
     <w:p>
@@ -3777,6 +3809,7 @@
         <w:jc w:val="both"/>
       </w:pPr>
       <w:r>
+        <w:lastRenderedPageBreak/>
         <w:t xml:space="preserve">Questa tecnica è realizzata moltiplicando in trasmissione l’informazione generata per un’opportuna parola detta </w:t>
       </w:r>
       <w:r>
@@ -3822,7 +3855,6 @@
         <w:rPr>
           <w:noProof/>
         </w:rPr>
-        <w:lastRenderedPageBreak/>
         <w:drawing>
           <wp:inline distT="0" distB="0" distL="0" distR="0">
             <wp:extent cx="3890056" cy="2514600"/>
@@ -4074,7 +4106,6 @@
         <w:pStyle w:val="Paragrafoelenco"/>
       </w:pPr>
       <w:r>
-        <w:lastRenderedPageBreak/>
         <w:t>Il byte stuffing prevede l’uso di un flag per delimitare l’inizio e la fine dei frame. In questo modo quando il destinatario perde la sincronizzazione può cercare il flag byte per trovare la fine del frame corrente. Due flag byte consecutivi indicano la fine di un frame e l’inizio del successivo.</w:t>
       </w:r>
     </w:p>
@@ -4244,6 +4275,7 @@
         <w:jc w:val="both"/>
       </w:pPr>
       <w:r>
+        <w:lastRenderedPageBreak/>
         <w:t xml:space="preserve">Per risolvere i problemi e le limitazioni provocate dal byte stuffing, viene sviluppata una nuova tecnica di framing , che prende il nome di </w:t>
       </w:r>
       <w:r>
@@ -4283,7 +4315,6 @@
         <w:rPr>
           <w:noProof/>
         </w:rPr>
-        <w:lastRenderedPageBreak/>
         <w:drawing>
           <wp:inline distT="0" distB="0" distL="0" distR="0">
             <wp:extent cx="2886075" cy="1272211"/>
@@ -4727,7 +4758,6 @@
         <w:pStyle w:val="Paragrafoelenco"/>
       </w:pPr>
       <w:r>
-        <w:lastRenderedPageBreak/>
         <w:t xml:space="preserve">Quando si utilizza una codifica di questo tipo, sorgente e destinazione devono mettersi d’accordo in anticipo su un </w:t>
       </w:r>
       <w:r>
@@ -5041,6 +5071,7 @@
         <w:pStyle w:val="Paragrafoelenco"/>
       </w:pPr>
       <w:r>
+        <w:lastRenderedPageBreak/>
         <w:t>Se l’ACK non raggiunge il mittente, questo provvederà a inviare nuovamente lo stesso frame</w:t>
       </w:r>
       <w:r>
@@ -5071,11 +5102,7 @@
         <w:t>Concludendo lo stop-and-wait è pa</w:t>
       </w:r>
       <w:r>
-        <w:t xml:space="preserve">recchio inefficiente rispetto agli altri protocolli di “comunicazione di richiesta di ripetizione automatica”, specialmente a causa del tempo che </w:t>
-      </w:r>
-      <w:r>
-        <w:lastRenderedPageBreak/>
-        <w:t>intercorre tra l’invio dei vari pacchetti e contando anche il fatto che essendoci gli ACK il tempo di comunicazione aumenta considerevolmente, limitando la capacità del canale di comunicazione.</w:t>
+        <w:t>recchio inefficiente rispetto agli altri protocolli di “comunicazione di richiesta di ripetizione automatica”, specialmente a causa del tempo che intercorre tra l’invio dei vari pacchetti e contando anche il fatto che essendoci gli ACK il tempo di comunicazione aumenta considerevolmente, limitando la capacità del canale di comunicazione.</w:t>
       </w:r>
     </w:p>
     <w:p>
@@ -5334,6 +5361,7 @@
         <w:pStyle w:val="Paragrafoelenco"/>
       </w:pPr>
       <w:r>
+        <w:lastRenderedPageBreak/>
         <w:t>La finestra di invio contiene i frame da spedire, o spediti ma in attesa di ack, lo scopo è quello di mantenere nel buffer più frame, in modo da ritrasmetterli in caso di problemi</w:t>
       </w:r>
       <w:r>
@@ -5386,7 +5414,6 @@
         <w:rPr>
           <w:noProof/>
         </w:rPr>
-        <w:lastRenderedPageBreak/>
         <w:drawing>
           <wp:inline distT="0" distB="0" distL="0" distR="0">
             <wp:extent cx="3743325" cy="2228850"/>
@@ -5595,6 +5622,7 @@
         <w:rPr>
           <w:noProof/>
         </w:rPr>
+        <w:lastRenderedPageBreak/>
         <w:drawing>
           <wp:inline distT="0" distB="0" distL="0" distR="0">
             <wp:extent cx="4644342" cy="1714500"/>
@@ -5853,6 +5881,7 @@
         <w:jc w:val="both"/>
       </w:pPr>
       <w:r>
+        <w:lastRenderedPageBreak/>
         <w:t>Le stazioni attendono un tempo variabile prima di provare a ritrasmettere un frame non andato a buon fine.</w:t>
       </w:r>
     </w:p>
@@ -5898,7 +5927,6 @@
         <w:jc w:val="both"/>
       </w:pPr>
       <w:r>
-        <w:lastRenderedPageBreak/>
         <w:t>Questi risultati non dovrebbero sorprendere, in quanto con stazioni che trasmettono a piacimento è molto facile incorrere in collisioni.</w:t>
       </w:r>
     </w:p>
@@ -6126,7 +6154,11 @@
         <w:jc w:val="both"/>
       </w:pPr>
       <w:r>
-        <w:t xml:space="preserve">CSMA p-persistente: questa variante si applica su canali divisi in intervalli temporali. Quando è pronta a trasmettere, ogni stazione controlla il canale. Se lo trova libero, trasmette subito con una probabilità </w:t>
+        <w:t xml:space="preserve">CSMA p-persistente: questa variante si applica su canali divisi in intervalli temporali. Quando è pronta a trasmettere, ogni stazione controlla il canale. Se lo trova libero, trasmette subito </w:t>
+      </w:r>
+      <w:r>
+        <w:lastRenderedPageBreak/>
+        <w:t xml:space="preserve">con una probabilità </w:t>
       </w:r>
       <w:r>
         <w:rPr>
@@ -6180,11 +6212,7 @@
         <w:jc w:val="both"/>
       </w:pPr>
       <w:r>
-        <w:t xml:space="preserve">Un ulteriore miglioramento si ottiene consentendo ad ogni stazione di annullare la propria trasmissione in caso di collisione. Se due stazioni iniziano a trasmettere contemporaneamente, invece di completare la trasmissione dei relativi frame, ormai danneggiati, terminano </w:t>
-      </w:r>
-      <w:r>
-        <w:lastRenderedPageBreak/>
-        <w:t xml:space="preserve">bruscamente la trasmissione. La terminazione rapida dei frame danneggiati risparmia tempo e banda, questa variante è chiamata </w:t>
+        <w:t xml:space="preserve">Un ulteriore miglioramento si ottiene consentendo ad ogni stazione di annullare la propria trasmissione in caso di collisione. Se due stazioni iniziano a trasmettere contemporaneamente, invece di completare la trasmissione dei relativi frame, ormai danneggiati, terminano bruscamente la trasmissione. La terminazione rapida dei frame danneggiati risparmia tempo e banda, questa variante è chiamata </w:t>
       </w:r>
       <w:r>
         <w:rPr>
@@ -6435,6 +6463,7 @@
         <w:jc w:val="both"/>
       </w:pPr>
       <w:r>
+        <w:lastRenderedPageBreak/>
         <w:t>I dati vengono trasportati tramite un impulso elettrico. Ci possono essere molti dispositivi collegati allo stesso cavo con il rischio di collisioni e danneggiamento dei dati.</w:t>
       </w:r>
     </w:p>
@@ -6495,7 +6524,6 @@
         <w:jc w:val="both"/>
       </w:pPr>
       <w:r>
-        <w:lastRenderedPageBreak/>
         <w:t>I conflitti si evitano grazie ad una regola di arbitraggio: la stazione rinuncia ad inviare non appena si accorge che un’altra stazione con un “1” in una posizione di bit di ordine elevato che nel proprio indirizzo vale “0”.</w:t>
       </w:r>
     </w:p>
@@ -6773,7 +6801,11 @@
         <w:t xml:space="preserve">ci si sposta sul sottoalbero sinistro e si ritenta, </w:t>
       </w:r>
       <w:r>
-        <w:t>se il conflitto non c’è più si fa inviare la stazione che lo desidera (se non c’è conflitto vuol dire che nel sottoalbero sinistro c’è solo una stazione che vuole inviare). Dopo aver inviato si torna al nodo padre e si analizza il sottoalbero destro, ripetendo i test e scendendo nei sottoalberi in caso di conflitto.</w:t>
+        <w:t xml:space="preserve">se il conflitto non c’è più si </w:t>
+      </w:r>
+      <w:r>
+        <w:lastRenderedPageBreak/>
+        <w:t>fa inviare la stazione che lo desidera (se non c’è conflitto vuol dire che nel sottoalbero sinistro c’è solo una stazione che vuole inviare). Dopo aver inviato si torna al nodo padre e si analizza il sottoalbero destro, ripetendo i test e scendendo nei sottoalberi in caso di conflitto.</w:t>
       </w:r>
     </w:p>
     <w:p>
@@ -6785,7 +6817,6 @@
         <w:rPr>
           <w:noProof/>
         </w:rPr>
-        <w:lastRenderedPageBreak/>
         <w:drawing>
           <wp:inline distT="0" distB="0" distL="0" distR="0">
             <wp:extent cx="4244705" cy="3381375"/>
@@ -7059,7 +7090,11 @@
       </w:r>
       <w:proofErr w:type="spellEnd"/>
       <w:r>
-        <w:t xml:space="preserve"> tramite cavo dedicato; rendendo cosi semplice aggiungere o rimuovere una stazione e individuare le interruzioni. Il suo svantaggio è rappresentato dalla lunghezza massima dei cavi che partono dall’</w:t>
+        <w:t xml:space="preserve"> tramite cavo dedicato; rendendo </w:t>
+      </w:r>
+      <w:r>
+        <w:lastRenderedPageBreak/>
+        <w:t>cosi semplice aggiungere o rimuovere una stazione e individuare le interruzioni. Il suo svantaggio è rappresentato dalla lunghezza massima dei cavi che partono dall’</w:t>
       </w:r>
       <w:proofErr w:type="spellStart"/>
       <w:r>
@@ -7076,7 +7111,6 @@
         <w:jc w:val="both"/>
       </w:pPr>
       <w:r>
-        <w:lastRenderedPageBreak/>
         <w:t xml:space="preserve">Il quarto tipo di cavi per Ethernet si chiama </w:t>
       </w:r>
       <w:r>
@@ -8443,7 +8477,13 @@
       </w:r>
       <w:r>
         <w:lastRenderedPageBreak/>
-        <w:t>noti che i nomi devono essere globalmente unici, in quanto si necessità una non ambiguità durante lo scambio di pacchetti).</w:t>
+        <w:t>noti che i nomi devono essere globalmente unici, in quanto si necessit</w:t>
+      </w:r>
+      <w:r>
+        <w:t>a</w:t>
+      </w:r>
+      <w:r>
+        <w:t xml:space="preserve"> una non ambiguità durante lo scambio di pacchetti).</w:t>
       </w:r>
     </w:p>
     <w:p>
@@ -10358,10 +10398,11 @@
         <w:rPr>
           <w:noProof/>
         </w:rPr>
+        <w:lastRenderedPageBreak/>
         <w:drawing>
           <wp:inline distT="0" distB="0" distL="0" distR="0">
-            <wp:extent cx="2381250" cy="1861164"/>
-            <wp:effectExtent l="0" t="0" r="0" b="6350"/>
+            <wp:extent cx="3438525" cy="2687521"/>
+            <wp:effectExtent l="0" t="0" r="0" b="0"/>
             <wp:docPr id="35" name="Immagine 35"/>
             <wp:cNvGraphicFramePr>
               <a:graphicFrameLocks xmlns:a="http://schemas.openxmlformats.org/drawingml/2006/main" noChangeAspect="1"/>
@@ -10391,7 +10432,7 @@
                   <pic:spPr bwMode="auto">
                     <a:xfrm>
                       <a:off x="0" y="0"/>
-                      <a:ext cx="2403270" cy="1878375"/>
+                      <a:ext cx="3484332" cy="2723324"/>
                     </a:xfrm>
                     <a:prstGeom prst="rect">
                       <a:avLst/>
@@ -10433,186 +10474,198 @@
         <w:jc w:val="both"/>
       </w:pPr>
       <w:r>
+        <w:t>Con ARP è possibile associare (in una sottorete) l’indirizzo MAC di una macchina conoscendo il suo indirizzo IP.</w:t>
+      </w:r>
+    </w:p>
+    <w:p>
+      <w:pPr>
+        <w:pStyle w:val="Paragrafoelenco"/>
+        <w:jc w:val="both"/>
+      </w:pPr>
+      <w:r>
+        <w:t>A volte è necessario risolvere il problema inverso: dato un indirizzo Ethernet, qual è il corrispondente indirizzo IP?</w:t>
+      </w:r>
+    </w:p>
+    <w:p>
+      <w:pPr>
+        <w:pStyle w:val="Paragrafoelenco"/>
+      </w:pPr>
+      <w:r>
+        <w:t xml:space="preserve">È stato creato una possibile soluzione </w:t>
+      </w:r>
+      <w:r>
+        <w:rPr>
+          <w:b/>
+        </w:rPr>
+        <w:t>RARP</w:t>
+      </w:r>
+      <w:r>
+        <w:t xml:space="preserve"> che permette di risolvere il problema, tuttavia necessita di installare su ogni router dei server RARP. Per aggirare questo problema si è passati ad un protocollo alternativo </w:t>
+      </w:r>
+      <w:r>
+        <w:rPr>
+          <w:b/>
+        </w:rPr>
+        <w:t>BOOTP</w:t>
+      </w:r>
+      <w:r>
+        <w:t xml:space="preserve">, che a differenza di RARP utilizza messaggi UDP </w:t>
+      </w:r>
+      <w:r>
+        <w:t>inoltrati attraverso i router. Purtroppo, questo protocollo necessita una configurazione manuale delle tabelle che associano indirizzi IP e agli indirizzi Ethernet (non è possibile utilizzare BOOTP fino a quando l’amministratore non assegna alla macchina un indirizzo IP e non inserisce manualmente l’associazione del tipo nelle tabelle di configurazione di BOOTP).</w:t>
+      </w:r>
+    </w:p>
+    <w:p>
+      <w:pPr>
+        <w:pStyle w:val="Paragrafoelenco"/>
+      </w:pPr>
+      <w:r>
+        <w:t>Per risolvere questo problema</w:t>
+      </w:r>
+      <w:r>
+        <w:t>,</w:t>
+      </w:r>
+      <w:r>
+        <w:t xml:space="preserve"> BOOTP viene esteso e chiamato in modo diverso </w:t>
+      </w:r>
+      <w:r>
+        <w:rPr>
+          <w:b/>
+        </w:rPr>
+        <w:t xml:space="preserve">DHCP </w:t>
+      </w:r>
+      <w:r>
+        <w:t>(</w:t>
+      </w:r>
+      <w:proofErr w:type="spellStart"/>
+      <w:r>
+        <w:rPr>
+          <w:i/>
+        </w:rPr>
+        <w:t>Dynamic</w:t>
+      </w:r>
+      <w:proofErr w:type="spellEnd"/>
+      <w:r>
+        <w:rPr>
+          <w:i/>
+        </w:rPr>
+        <w:t xml:space="preserve"> Host </w:t>
+      </w:r>
+      <w:proofErr w:type="spellStart"/>
+      <w:r>
+        <w:rPr>
+          <w:i/>
+        </w:rPr>
+        <w:t>Configuration</w:t>
+      </w:r>
+      <w:proofErr w:type="spellEnd"/>
+      <w:r>
+        <w:rPr>
+          <w:i/>
+        </w:rPr>
+        <w:t xml:space="preserve"> Protocol)</w:t>
+      </w:r>
+      <w:r>
+        <w:t>, che permette un’assegnazione manuale o automatica degli indirizzi IP.</w:t>
+      </w:r>
+    </w:p>
+    <w:p>
+      <w:pPr>
+        <w:pStyle w:val="Paragrafoelenco"/>
+      </w:pPr>
+      <w:r>
+        <w:t>Questo protocollo ha ampiamente sostituito RARP e BOOTP.</w:t>
+      </w:r>
+    </w:p>
+    <w:p>
+      <w:pPr>
+        <w:pStyle w:val="Paragrafoelenco"/>
+      </w:pPr>
+      <w:r>
+        <w:t xml:space="preserve">DHCP si basa sull’idea di un server speciale che assegna gli indirizzi IP agli </w:t>
+      </w:r>
+      <w:proofErr w:type="spellStart"/>
+      <w:r>
+        <w:t>host</w:t>
+      </w:r>
+      <w:proofErr w:type="spellEnd"/>
+      <w:r>
+        <w:t xml:space="preserve"> che ne richiedono uno.</w:t>
+      </w:r>
+    </w:p>
+    <w:p>
+      <w:pPr>
+        <w:pStyle w:val="Paragrafoelenco"/>
+      </w:pPr>
+      <w:r>
+        <w:t xml:space="preserve">Questo server non deve trovarsi </w:t>
+      </w:r>
+      <w:r>
+        <w:t xml:space="preserve">necessariamente </w:t>
+      </w:r>
+      <w:r>
+        <w:t xml:space="preserve">sulla stessa LAN, questo comporta che potrebbe non essere raggiunto dalle trasmissioni broadcast, perciò è necessario installare in ogni LAN un </w:t>
+      </w:r>
+      <w:r>
+        <w:rPr>
+          <w:b/>
+        </w:rPr>
+        <w:t>agente di inoltro DHCP.</w:t>
+      </w:r>
+    </w:p>
+    <w:p>
+      <w:pPr>
+        <w:pStyle w:val="Paragrafoelenco"/>
+      </w:pPr>
+      <w:r>
+        <w:t xml:space="preserve">Una macchina appena accesa invia in modalità broadcast un pacchetto DHCP DISCOVER, questo pacchetto viene intercettato dall’agente di inoltro presente nella LAN che provvede ad inoltrarlo al server DHCP che </w:t>
+      </w:r>
+      <w:r>
+        <w:t>assegna un indirizzo IP alla macchina tramite un pacchetto DHCPOFFER, questa risponde con un pacchetto DHCPREQUEST che viene accettata dal server tramite ACK.</w:t>
+      </w:r>
+    </w:p>
+    <w:p>
+      <w:pPr>
+        <w:pStyle w:val="Paragrafoelenco"/>
+      </w:pPr>
+      <w:r>
+        <w:t>Questo avviene nel caso di un singolo server DHCP, potrebbero essercene multipli, in questo caso l’host che necessita di un indirizzo IP valuta le varie proposte</w:t>
+      </w:r>
+      <w:r>
+        <w:t>,</w:t>
+      </w:r>
+      <w:r>
+        <w:t xml:space="preserve"> e</w:t>
+      </w:r>
+      <w:r>
+        <w:t>d</w:t>
+      </w:r>
+      <w:r>
+        <w:t xml:space="preserve"> invia un pacchetto DHCPREQUEST indicando il server selezionato.</w:t>
+      </w:r>
+    </w:p>
+    <w:p>
+      <w:pPr>
+        <w:pStyle w:val="Paragrafoelenco"/>
+      </w:pPr>
+      <w:r>
+        <w:t xml:space="preserve">L’indirizzo assegnato proviene da una pool di indirizzi IP comuni, un problema causato da questo potrebbe essere la durata di allocazione: se un </w:t>
+      </w:r>
+      <w:proofErr w:type="spellStart"/>
+      <w:r>
+        <w:t>host</w:t>
+      </w:r>
+      <w:proofErr w:type="spellEnd"/>
+      <w:r>
+        <w:t xml:space="preserve"> abbandona la rete senza restituire l’indirizzo IP questo viene perso per sempre.</w:t>
+      </w:r>
+    </w:p>
+    <w:p>
+      <w:pPr>
+        <w:pStyle w:val="Paragrafoelenco"/>
+      </w:pPr>
+      <w:r>
         <w:lastRenderedPageBreak/>
-        <w:t>Con ARP è possibile associare (in una sottorete) l’indirizzo MAC di una macchina conoscendo il suo indirizzo IP.</w:t>
-      </w:r>
-    </w:p>
-    <w:p>
-      <w:pPr>
-        <w:pStyle w:val="Paragrafoelenco"/>
-        <w:jc w:val="both"/>
-      </w:pPr>
-      <w:r>
-        <w:t>A volte è necessario risolvere il problema inverso: dato un indirizzo Ethernet, qual è il corrispondente indirizzo IP?</w:t>
-      </w:r>
-    </w:p>
-    <w:p>
-      <w:pPr>
-        <w:pStyle w:val="Paragrafoelenco"/>
-      </w:pPr>
-      <w:r>
-        <w:t xml:space="preserve">È stato creato una possibile soluzione </w:t>
-      </w:r>
-      <w:r>
-        <w:rPr>
-          <w:b/>
-        </w:rPr>
-        <w:t>RARP</w:t>
-      </w:r>
-      <w:r>
-        <w:t xml:space="preserve"> che permette di risolvere il problema, tuttavia necessita di installare su ogni router dei server RARP. Per aggirare questo problema si è passati ad un protocollo alternativo </w:t>
-      </w:r>
-      <w:r>
-        <w:rPr>
-          <w:b/>
-        </w:rPr>
-        <w:t>BOOTP</w:t>
-      </w:r>
-      <w:r>
-        <w:t xml:space="preserve">, che a differenza di RARP utilizza messaggi UDP </w:t>
-      </w:r>
-      <w:r>
-        <w:t>inoltrati attraverso i router. Purtroppo, questo protocollo necessita una configurazione manuale delle tabelle che associano indirizzi IP e agli indirizzi Ethernet (non è possibile utilizzare BOOTP fino a quando l’amministratore non assegna alla macchina un indirizzo IP e non inserisce manualmente l’associazione del tipo nelle tabelle di configurazione di BOOTP).</w:t>
-      </w:r>
-    </w:p>
-    <w:p>
-      <w:pPr>
-        <w:pStyle w:val="Paragrafoelenco"/>
-      </w:pPr>
-      <w:r>
-        <w:t xml:space="preserve">Per risolvere questo problema BOOTP viene esteso e chiamato in modo diverso </w:t>
-      </w:r>
-      <w:r>
-        <w:rPr>
-          <w:b/>
-        </w:rPr>
-        <w:t xml:space="preserve">DHCP </w:t>
-      </w:r>
-      <w:r>
-        <w:t>(</w:t>
-      </w:r>
-      <w:proofErr w:type="spellStart"/>
-      <w:r>
-        <w:rPr>
-          <w:i/>
-        </w:rPr>
-        <w:t>Dynamic</w:t>
-      </w:r>
-      <w:proofErr w:type="spellEnd"/>
-      <w:r>
-        <w:rPr>
-          <w:i/>
-        </w:rPr>
-        <w:t xml:space="preserve"> Host </w:t>
-      </w:r>
-      <w:proofErr w:type="spellStart"/>
-      <w:r>
-        <w:rPr>
-          <w:i/>
-        </w:rPr>
-        <w:t>Configuration</w:t>
-      </w:r>
-      <w:proofErr w:type="spellEnd"/>
-      <w:r>
-        <w:rPr>
-          <w:i/>
-        </w:rPr>
-        <w:t xml:space="preserve"> Protocol)</w:t>
-      </w:r>
-      <w:r>
-        <w:t>, che permette un’assegnazione manuale o automatica degli indirizzi IP.</w:t>
-      </w:r>
-    </w:p>
-    <w:p>
-      <w:pPr>
-        <w:pStyle w:val="Paragrafoelenco"/>
-      </w:pPr>
-      <w:r>
-        <w:t>Questo protocollo ha ampiamente sostituito RARP e BOOTP.</w:t>
-      </w:r>
-    </w:p>
-    <w:p>
-      <w:pPr>
-        <w:pStyle w:val="Paragrafoelenco"/>
-      </w:pPr>
-      <w:r>
-        <w:t xml:space="preserve">DHCP si basa sull’idea di un server speciale che assegna gli indirizzi IP agli </w:t>
-      </w:r>
-      <w:proofErr w:type="spellStart"/>
-      <w:r>
-        <w:t>host</w:t>
-      </w:r>
-      <w:proofErr w:type="spellEnd"/>
-      <w:r>
-        <w:t xml:space="preserve"> che ne richiedono uno.</w:t>
-      </w:r>
-    </w:p>
-    <w:p>
-      <w:pPr>
-        <w:pStyle w:val="Paragrafoelenco"/>
-      </w:pPr>
-      <w:r>
-        <w:t xml:space="preserve">Questo server non deve trovarsi sulla stessa LAN, questo comporta che potrebbe non essere raggiunto dalle trasmissioni broadcast, perciò è necessario installare in ogni LAN un </w:t>
-      </w:r>
-      <w:r>
-        <w:rPr>
-          <w:b/>
-        </w:rPr>
-        <w:t>agente di inoltro DHCP.</w:t>
-      </w:r>
-    </w:p>
-    <w:p>
-      <w:pPr>
-        <w:pStyle w:val="Paragrafoelenco"/>
-      </w:pPr>
-      <w:r>
-        <w:t xml:space="preserve">Una macchina appena accesa invia in modalità broadcast un pacchetto DHCP DISCOVER, questo pacchetto viene intercettato dall’agente di inoltro presente nella LAN che provvede ad inoltrarlo al server DHCP che </w:t>
-      </w:r>
-      <w:r>
-        <w:t>assegna un indirizzo IP alla macchina tramite un pacchetto DHCPOFFER, questa risponde con un pacchetto DHCPREQUEST che viene accettata dal server tramite ACK.</w:t>
-      </w:r>
-    </w:p>
-    <w:p>
-      <w:pPr>
-        <w:pStyle w:val="Paragrafoelenco"/>
-      </w:pPr>
-      <w:r>
-        <w:t>Questo avviene nel caso di un singolo server DHCP, potrebbero essercene multipli, in questo caso l’host che necessita di un indirizzo IP valuta le varie proposte</w:t>
-      </w:r>
-      <w:r>
-        <w:t>,</w:t>
-      </w:r>
-      <w:r>
-        <w:t xml:space="preserve"> e</w:t>
-      </w:r>
-      <w:r>
-        <w:t>d</w:t>
-      </w:r>
-      <w:r>
-        <w:t xml:space="preserve"> invia un pacchetto DHCPREQUEST indicando il server selezionato.</w:t>
-      </w:r>
-    </w:p>
-    <w:p>
-      <w:pPr>
-        <w:pStyle w:val="Paragrafoelenco"/>
-      </w:pPr>
-      <w:r>
-        <w:t xml:space="preserve">L’indirizzo assegnato proviene da una pool di indirizzi IP comuni, un problema causato da questo potrebbe essere la durata di allocazione: se un </w:t>
-      </w:r>
-      <w:proofErr w:type="spellStart"/>
-      <w:r>
-        <w:t>host</w:t>
-      </w:r>
-      <w:proofErr w:type="spellEnd"/>
-      <w:r>
-        <w:t xml:space="preserve"> abbandona la rete senza restituire l’indirizzo IP questo viene perso per sempre.</w:t>
-      </w:r>
-    </w:p>
-    <w:p>
-      <w:pPr>
-        <w:pStyle w:val="Paragrafoelenco"/>
-      </w:pPr>
-      <w:r>
         <w:t xml:space="preserve">Per evitare questa eventualità, gli indirizzi IP sono assegnati secondo una tecnica chiamata di </w:t>
       </w:r>
       <w:r>
@@ -10967,6 +11020,7 @@
         <w:jc w:val="both"/>
       </w:pPr>
       <w:r>
+        <w:lastRenderedPageBreak/>
         <w:t>IPv4 è il protocollo più usato e la sua tecnologia può supportare al massimo 2</w:t>
       </w:r>
       <w:r>
@@ -11225,7 +11279,6 @@
         <w:rPr>
           <w:b/>
         </w:rPr>
-        <w:lastRenderedPageBreak/>
         <w:t xml:space="preserve">Total </w:t>
       </w:r>
       <w:proofErr w:type="spellStart"/>
@@ -11449,6 +11502,7 @@
         <w:rPr>
           <w:noProof/>
         </w:rPr>
+        <w:lastRenderedPageBreak/>
         <w:drawing>
           <wp:inline distT="0" distB="0" distL="0" distR="0">
             <wp:extent cx="3600450" cy="1228011"/>
@@ -11776,7 +11830,6 @@
         <w:rPr>
           <w:b/>
         </w:rPr>
-        <w:lastRenderedPageBreak/>
         <w:t xml:space="preserve">Hop Limit </w:t>
       </w:r>
       <w:r>
@@ -11987,6 +12040,7 @@
         <w:rPr>
           <w:b/>
         </w:rPr>
+        <w:lastRenderedPageBreak/>
         <w:t xml:space="preserve">SFD </w:t>
       </w:r>
       <w:r>
@@ -12273,7 +12327,6 @@
         <w:jc w:val="both"/>
       </w:pPr>
       <w:r>
-        <w:lastRenderedPageBreak/>
         <w:t>Si descriva l’</w:t>
       </w:r>
       <w:proofErr w:type="spellStart"/>
@@ -12287,6 +12340,12 @@
       <w:r>
         <w:t>.</w:t>
       </w:r>
+    </w:p>
+    <w:p>
+      <w:pPr>
+        <w:pStyle w:val="Paragrafoelenco"/>
+        <w:jc w:val="both"/>
+      </w:pPr>
     </w:p>
     <w:p>
       <w:pPr>
@@ -12542,6 +12601,7 @@
         <w:jc w:val="both"/>
       </w:pPr>
       <w:r>
+        <w:lastRenderedPageBreak/>
         <w:t xml:space="preserve">UDP viene utilizzato dalle applicazioni di rete che sono elastiche riguardo alla perdita dei dati e strettamente dipendenti dal tempo, si usa inoltre per comunicazioni in </w:t>
       </w:r>
       <w:r>
@@ -12733,7 +12793,6 @@
         <w:jc w:val="both"/>
       </w:pPr>
       <w:r>
-        <w:lastRenderedPageBreak/>
         <w:t xml:space="preserve">Contrariamente a UDP, TCP riesce a garantire la consegna dei dati, utilizzando meccanismi di acknowledgment e di ritrasmissione su timeout, al costo però di un maggior </w:t>
       </w:r>
       <w:proofErr w:type="spellStart"/>
@@ -13136,6 +13195,7 @@
         <w:rPr>
           <w:b/>
         </w:rPr>
+        <w:lastRenderedPageBreak/>
         <w:t>EC</w:t>
       </w:r>
       <w:r>
@@ -13484,7 +13544,6 @@
         <w:rPr>
           <w:b/>
         </w:rPr>
-        <w:lastRenderedPageBreak/>
         <w:t>Urgent</w:t>
       </w:r>
       <w:proofErr w:type="spellEnd"/>
@@ -13733,7 +13792,11 @@
         <w:t xml:space="preserve">risolutore, </w:t>
       </w:r>
       <w:r>
-        <w:t>passando il nome come parametro. Il risolutore invia un pacchetto UDP ad un server DNS locale, che quindi cerca il nome e restituisci l’indirizzo IP al risolutore, che a sua volta lo restituisce al chiamante. Ora il programma, conoscendo l’indirizzo IP, può stabilire una connessione TCP con la destinazione oppure inviarle i pacchetti UDP.</w:t>
+        <w:t xml:space="preserve">passando il nome come parametro. Il risolutore invia un pacchetto UDP ad un server DNS locale, che quindi cerca il nome e restituisci l’indirizzo IP al risolutore, che a sua volta lo </w:t>
+      </w:r>
+      <w:r>
+        <w:lastRenderedPageBreak/>
+        <w:t>restituisce al chiamante. Ora il programma, conoscendo l’indirizzo IP, può stabilire una connessione TCP con la destinazione oppure inviarle i pacchetti UDP.</w:t>
       </w:r>
     </w:p>
     <w:p>
@@ -14116,6 +14179,7 @@
         <w:jc w:val="both"/>
       </w:pPr>
       <w:r>
+        <w:lastRenderedPageBreak/>
         <w:t xml:space="preserve">Si descriva il </w:t>
       </w:r>
       <w:proofErr w:type="spellStart"/>
@@ -14134,6 +14198,12 @@
       <w:r>
         <w:t>.</w:t>
       </w:r>
+    </w:p>
+    <w:p>
+      <w:pPr>
+        <w:pStyle w:val="Paragrafoelenco"/>
+        <w:jc w:val="both"/>
+      </w:pPr>
     </w:p>
     <w:p>
       <w:pPr>
@@ -14366,7 +14436,6 @@
         <w:rPr>
           <w:noProof/>
         </w:rPr>
-        <w:lastRenderedPageBreak/>
         <w:drawing>
           <wp:inline distT="0" distB="0" distL="0" distR="0" wp14:anchorId="3BD44B5F" wp14:editId="5A5C40BF">
             <wp:extent cx="2981325" cy="1448072"/>
@@ -14590,6 +14659,7 @@
       </w:r>
       <w:proofErr w:type="spellStart"/>
       <w:r>
+        <w:lastRenderedPageBreak/>
         <w:t>Decrypt</w:t>
       </w:r>
       <w:proofErr w:type="spellEnd"/>
@@ -14913,6 +14983,7 @@
         <w:rPr>
           <w:noProof/>
         </w:rPr>
+        <w:lastRenderedPageBreak/>
         <w:drawing>
           <wp:inline distT="0" distB="0" distL="0" distR="0">
             <wp:extent cx="3952875" cy="2752725"/>
@@ -14997,6 +15068,13 @@
       <w:pPr>
         <w:pStyle w:val="Paragrafoelenco"/>
       </w:pPr>
+      <w:bookmarkStart w:id="0" w:name="_GoBack"/>
+      <w:bookmarkEnd w:id="0"/>
+    </w:p>
+    <w:p>
+      <w:pPr>
+        <w:pStyle w:val="Paragrafoelenco"/>
+      </w:pPr>
       <w:r>
         <w:t>DES, triplo DES e AES, utilizzano un cifrario a sostituzione monoalfabetica che usa caratteri lunghi. Usando sempre la stessa chiave, ottenendo sempre blocchi di testo cifrato uguali (per testo in chiaro uguale), risulta semplice (con un po’ di forza bruta) compromettere la sicurezza dei blocchi cifrati con queste tecniche.</w:t>
       </w:r>
@@ -15127,7 +15205,6 @@
         <w:rPr>
           <w:noProof/>
         </w:rPr>
-        <w:lastRenderedPageBreak/>
         <w:drawing>
           <wp:inline distT="0" distB="0" distL="0" distR="0" wp14:anchorId="042A437C" wp14:editId="646BA032">
             <wp:extent cx="5476875" cy="1918769"/>
@@ -15277,6 +15354,7 @@
       </w:r>
       <w:proofErr w:type="spellStart"/>
       <w:r>
+        <w:lastRenderedPageBreak/>
         <w:t>keystream</w:t>
       </w:r>
       <w:proofErr w:type="spellEnd"/>
@@ -15532,7 +15610,6 @@
         <w:pStyle w:val="Paragrafoelenco"/>
       </w:pPr>
       <w:r>
-        <w:lastRenderedPageBreak/>
         <w:t>Questo sistema richiede che ogni utente sia in possesso di due chiavi, una pubblica</w:t>
       </w:r>
       <w:r>
@@ -15738,6 +15815,7 @@
         <w:ind w:left="708"/>
       </w:pPr>
       <w:r>
+        <w:lastRenderedPageBreak/>
         <w:t>Si divide il testo in chiaro, P, in modo che 0</w:t>
       </w:r>
       <w:r>
@@ -16128,7 +16206,6 @@
         <w:ind w:left="705"/>
       </w:pPr>
       <w:r>
-        <w:lastRenderedPageBreak/>
         <w:t xml:space="preserve">Generalizzando questa idea: Se c’è una funzione fra input e output con </w:t>
       </w:r>
       <w:r>
@@ -16338,6 +16415,7 @@
         <w:pStyle w:val="Paragrafoelenco"/>
       </w:pPr>
       <w:r>
+        <w:lastRenderedPageBreak/>
         <w:t>Il suo funzionamento è il seguente:</w:t>
       </w:r>
     </w:p>
@@ -16664,7 +16742,6 @@
         <w:pStyle w:val="Paragrafoelenco"/>
       </w:pPr>
       <w:r>
-        <w:lastRenderedPageBreak/>
         <w:t xml:space="preserve">Un altro problema di </w:t>
       </w:r>
       <w:proofErr w:type="spellStart"/>
@@ -16812,7 +16889,11 @@
       </w:r>
       <w:proofErr w:type="gramEnd"/>
       <w:r>
-        <w:t xml:space="preserve"> il nostro malintenzionato, seguendo alcune procedure e scambi multipli riesce a simulare l’identità di A, imbrogliando B, e potenzialmente aver accesso a tutte le conoscenze private di A che conosce B. (immaginando che B sia una banca, C che finge di essere A, ha libero accesso ai suoi soldi, non è proprio una cosa carina).</w:t>
+        <w:t xml:space="preserve"> il nostro malintenzionato, seguendo alcune procedure e scambi multipli riesce a simulare l’identità di A, imbrogliando B, e potenzialmente aver accesso a tutte le conoscenze private di A che </w:t>
+      </w:r>
+      <w:r>
+        <w:lastRenderedPageBreak/>
+        <w:t>conosce B. (immaginando che B sia una banca, C che finge di essere A, ha libero accesso ai suoi soldi, non è proprio una cosa carina).</w:t>
       </w:r>
     </w:p>
     <w:p>
@@ -17092,7 +17173,6 @@
         </w:numPr>
       </w:pPr>
       <w:r>
-        <w:lastRenderedPageBreak/>
         <w:t xml:space="preserve">Algoritmo </w:t>
       </w:r>
       <w:proofErr w:type="spellStart"/>
@@ -17414,10 +17494,7 @@
         <w:t>n.</w:t>
       </w:r>
       <w:r>
-        <w:t xml:space="preserve"> “B” fa una cosa simile per ottenere </w:t>
-      </w:r>
-      <w:r>
-        <w:t>(</w:t>
+        <w:t xml:space="preserve"> “B” fa una cosa simile per ottenere (</w:t>
       </w:r>
       <w:proofErr w:type="spellStart"/>
       <w:r>
@@ -17476,20 +17553,15 @@
         <w:rPr>
           <w:i/>
         </w:rPr>
-        <w:t>n</w:t>
-      </w:r>
-      <w:r>
-        <w:rPr>
-          <w:i/>
-        </w:rPr>
-        <w:t>.</w:t>
-      </w:r>
-    </w:p>
-    <w:p>
-      <w:pPr>
-        <w:pStyle w:val="Paragrafoelenco"/>
-      </w:pPr>
-      <w:r>
+        <w:t>n.</w:t>
+      </w:r>
+    </w:p>
+    <w:p>
+      <w:pPr>
+        <w:pStyle w:val="Paragrafoelenco"/>
+      </w:pPr>
+      <w:r>
+        <w:lastRenderedPageBreak/>
         <w:t xml:space="preserve">A questo punto grazie alle regole dell’aritmetica entrambe le espressioni valgono </w:t>
       </w:r>
       <w:proofErr w:type="spellStart"/>
@@ -17765,7 +17837,6 @@
         <w:rPr>
           <w:noProof/>
         </w:rPr>
-        <w:lastRenderedPageBreak/>
         <w:drawing>
           <wp:inline distT="0" distB="0" distL="0" distR="0">
             <wp:extent cx="3362325" cy="1950979"/>
@@ -17920,6 +17991,7 @@
         <w:pStyle w:val="Paragrafoelenco"/>
       </w:pPr>
       <w:r>
+        <w:lastRenderedPageBreak/>
         <w:t xml:space="preserve">Il DNS </w:t>
       </w:r>
       <w:proofErr w:type="spellStart"/>
@@ -17981,8 +18053,6 @@
       <w:r>
         <w:t>. Ci sono altri protocolli utilizzabili per evitare questo tipo di manomissione.</w:t>
       </w:r>
-      <w:bookmarkStart w:id="0" w:name="_GoBack"/>
-      <w:bookmarkEnd w:id="0"/>
     </w:p>
     <w:p>
       <w:pPr>
@@ -23583,6 +23653,7 @@
   <w:style w:type="character" w:default="1" w:styleId="Carpredefinitoparagrafo">
     <w:name w:val="Default Paragraph Font"/>
     <w:uiPriority w:val="1"/>
+    <w:semiHidden/>
     <w:unhideWhenUsed/>
   </w:style>
   <w:style w:type="table" w:default="1" w:styleId="Tabellanormale">
@@ -23997,7 +24068,7 @@
 </file>
 
 <file path=customXml/itemProps1.xml><?xml version="1.0" encoding="utf-8"?>
-<ds:datastoreItem xmlns:ds="http://schemas.openxmlformats.org/officeDocument/2006/customXml" ds:itemID="{5E3D3C24-9454-40CA-BB25-E132C4A9C6FB}">
+<ds:datastoreItem xmlns:ds="http://schemas.openxmlformats.org/officeDocument/2006/customXml" ds:itemID="{279C0681-5045-46F8-92BC-8BF62E08199C}">
   <ds:schemaRefs>
     <ds:schemaRef ds:uri="http://schemas.openxmlformats.org/officeDocument/2006/bibliography"/>
   </ds:schemaRefs>

</xml_diff>